<commit_message>
update on the doc + jn
</commit_message>
<xml_diff>
--- a/Homework 2 - MLOps/Homework 2 - Document.docx
+++ b/Homework 2 - MLOps/Homework 2 - Document.docx
@@ -723,6 +723,109 @@
     </w:p>
     <w:p>
       <w:pPr>
+        <w:rPr>
+          <w:lang w:val="en-US"/>
+        </w:rPr>
+      </w:pPr>
+      <w:r>
+        <w:rPr>
+          <w:lang w:val="en-US"/>
+        </w:rPr>
+        <w:t xml:space="preserve">Despite </w:t>
+      </w:r>
+      <w:r>
+        <w:rPr>
+          <w:b/>
+          <w:bCs/>
+          <w:lang w:val="en-US"/>
+        </w:rPr>
+        <w:t>bmi</w:t>
+      </w:r>
+      <w:r>
+        <w:rPr>
+          <w:lang w:val="en-US"/>
+        </w:rPr>
+        <w:t xml:space="preserve"> and </w:t>
+      </w:r>
+      <w:r>
+        <w:rPr>
+          <w:b/>
+          <w:bCs/>
+          <w:lang w:val="en-US"/>
+        </w:rPr>
+        <w:t>bp</w:t>
+      </w:r>
+      <w:r>
+        <w:rPr>
+          <w:b/>
+          <w:bCs/>
+          <w:lang w:val="en-US"/>
+        </w:rPr>
+        <w:t xml:space="preserve"> </w:t>
+      </w:r>
+      <w:r>
+        <w:rPr>
+          <w:lang w:val="en-US"/>
+        </w:rPr>
+        <w:t>being two of the most predictive features, I still chose to go with my two created features (</w:t>
+      </w:r>
+      <w:r>
+        <w:rPr>
+          <w:b/>
+          <w:bCs/>
+          <w:lang w:val="en-US"/>
+        </w:rPr>
+        <w:t>bmi category</w:t>
+      </w:r>
+      <w:r>
+        <w:rPr>
+          <w:lang w:val="en-US"/>
+        </w:rPr>
+        <w:t xml:space="preserve"> and </w:t>
+      </w:r>
+      <w:r>
+        <w:rPr>
+          <w:b/>
+          <w:bCs/>
+          <w:lang w:val="en-US"/>
+        </w:rPr>
+        <w:t>bp category</w:t>
+      </w:r>
+      <w:r>
+        <w:rPr>
+          <w:lang w:val="en-US"/>
+        </w:rPr>
+        <w:t>) to test whether I was going to get better results. Funnily enough, they increased the accuracy of the model (R-</w:t>
+      </w:r>
+      <w:r>
+        <w:rPr>
+          <w:lang w:val="en-US"/>
+        </w:rPr>
+        <w:t>Squared) by</w:t>
+      </w:r>
+      <w:r>
+        <w:rPr>
+          <w:lang w:val="en-US"/>
+        </w:rPr>
+        <w:t xml:space="preserve"> </w:t>
+      </w:r>
+      <w:r>
+        <w:rPr>
+          <w:b/>
+          <w:bCs/>
+          <w:lang w:val="en-US"/>
+        </w:rPr>
+        <w:t>0.02</w:t>
+      </w:r>
+      <w:r>
+        <w:rPr>
+          <w:lang w:val="en-US"/>
+        </w:rPr>
+        <w:t xml:space="preserve"> which is not a lot, but it is still an increase.</w:t>
+      </w:r>
+    </w:p>
+    <w:p>
+      <w:pPr>
         <w:pStyle w:val="Heading3"/>
         <w:rPr>
           <w:lang w:val="en-US"/>
@@ -823,7 +926,14 @@
         <w:rPr>
           <w:lang w:val="en-US"/>
         </w:rPr>
-        <w:t xml:space="preserve"> of the pipeline and the score/accuracy of the model using </w:t>
+        <w:t xml:space="preserve"> of the pipeline and the </w:t>
+      </w:r>
+      <w:r>
+        <w:rPr>
+          <w:lang w:val="en-US"/>
+        </w:rPr>
+        <w:lastRenderedPageBreak/>
+        <w:t xml:space="preserve">score/accuracy of the model using </w:t>
       </w:r>
       <w:r>
         <w:rPr>
@@ -850,7 +960,6 @@
         <w:rPr>
           <w:lang w:val="en-US"/>
         </w:rPr>
-        <w:lastRenderedPageBreak/>
         <w:t>For MSE and MAE, the lower the values are, the better the performance of the model since we are trying to lower the error rate.  For Pearson’s correlation and R-Squared, the higher the values are, the better the performance of the model because we need to look for a high correlation and/or variance between the features (X and y).</w:t>
       </w:r>
     </w:p>
@@ -1374,7 +1483,14 @@
         <w:rPr>
           <w:lang w:val="en-US"/>
         </w:rPr>
-        <w:t xml:space="preserve">analysis using the pipeline method to automate the process. For the X variable I chose </w:t>
+        <w:t xml:space="preserve">analysis using the pipeline method to </w:t>
+      </w:r>
+      <w:r>
+        <w:rPr>
+          <w:lang w:val="en-US"/>
+        </w:rPr>
+        <w:lastRenderedPageBreak/>
+        <w:t xml:space="preserve">automate the process. For the X variable I chose </w:t>
       </w:r>
       <w:r>
         <w:rPr>
@@ -1462,7 +1578,6 @@
         <w:rPr>
           <w:lang w:val="en-US"/>
         </w:rPr>
-        <w:lastRenderedPageBreak/>
         <w:t xml:space="preserve">For this portion I used various methods to assess the quality of the algorithm by using different formats such as: </w:t>
       </w:r>
       <w:r>

</xml_diff>